<commit_message>
col "land" added to "buh_address"
</commit_message>
<xml_diff>
--- a/Project docs/BuhFakturering/Fakturering Docs/TO fix Amelias auktioner.docx
+++ b/Project docs/BuhFakturering/Fakturering Docs/TO fix Amelias auktioner.docx
@@ -4,28 +4,11 @@
   <w:body>
     <w:p>
       <w:pPr>
-        <w:numPr>
-          <w:ilvl w:val="0"/>
-          <w:numId w:val="1"/>
-        </w:numPr>
         <w:spacing w:after="160" w:line="259" w:lineRule="auto"/>
-        <w:ind w:left="720" w:hanging="360"/>
+        <w:ind w:left="360"/>
       </w:pPr>
       <w:r>
-        <w:t>Column ”Land” saknas i Kunder</w:t>
-      </w:r>
-    </w:p>
-    <w:p>
-      <w:pPr>
-        <w:numPr>
-          <w:ilvl w:val="0"/>
-          <w:numId w:val="5"/>
-        </w:numPr>
-        <w:spacing w:after="160" w:line="259" w:lineRule="auto"/>
-        <w:ind w:left="720" w:hanging="360"/>
-      </w:pPr>
-      <w:r>
-        <w:t>Possibility to remove the logo from the interface</w:t>
+        <w:t>- Possibility to remove the logo from the interface</w:t>
       </w:r>
     </w:p>
     <w:sectPr>

</xml_diff>